<commit_message>
updated app requirements docs. refactored code to properly handle the add task functionality. other class structure improvements.
</commit_message>
<xml_diff>
--- a/Docs/Lab01/Requirements_v2.0.docx
+++ b/Docs/Lab01/Requirements_v2.0.docx
@@ -260,7 +260,6 @@
         <w:jc w:val="both"/>
         <w:rPr>
           <w:rFonts w:cstheme="minorHAnsi"/>
-          <w:lang w:val="en-RO"/>
         </w:rPr>
       </w:pPr>
       <w:r>
@@ -285,9 +284,412 @@
       <w:r>
         <w:rPr>
           <w:rFonts w:cstheme="minorHAnsi"/>
-          <w:lang w:val="en-RO"/>
-        </w:rPr>
-        <w:t>F01. Adaugarea unui task nou cu detaliile: descrierea, data si ora de inceput, data si ora de sfarsit. Daca task-ul este repetitiv, atunci se indica intervalul de timp la care se va repeta, dat ca numar de ore si minute. Task-ul poate fi activ sau nu. Aplicatia trebuie sa verifice daca intervalele task-urilor se suprapun si sa informeze utilizatorul in cazul unei conflicte.</w:t>
+          <w:lang/>
+        </w:rPr>
+        <w:t>F01. Adaugarea unui task nou cu detaliile: descrierea, data si ora de incepu</w:t>
+      </w:r>
+      <w:r>
+        <w:rPr>
+          <w:rFonts w:cstheme="minorHAnsi"/>
+        </w:rPr>
+        <w:t>t</w:t>
+      </w:r>
+      <w:r>
+        <w:rPr>
+          <w:rFonts w:cstheme="minorHAnsi"/>
+          <w:lang/>
+        </w:rPr>
+        <w:t>. Daca task-ul este repetitiv, atunci se</w:t>
+      </w:r>
+      <w:r>
+        <w:rPr>
+          <w:rFonts w:cstheme="minorHAnsi"/>
+        </w:rPr>
+        <w:t xml:space="preserve"> </w:t>
+      </w:r>
+      <w:proofErr w:type="spellStart"/>
+      <w:r>
+        <w:rPr>
+          <w:rFonts w:cstheme="minorHAnsi"/>
+        </w:rPr>
+        <w:t>vor</w:t>
+      </w:r>
+      <w:proofErr w:type="spellEnd"/>
+      <w:r>
+        <w:rPr>
+          <w:rFonts w:cstheme="minorHAnsi"/>
+        </w:rPr>
+        <w:t xml:space="preserve"> introduce </w:t>
+      </w:r>
+      <w:proofErr w:type="spellStart"/>
+      <w:r>
+        <w:rPr>
+          <w:rFonts w:cstheme="minorHAnsi"/>
+        </w:rPr>
+        <w:t>suplimetar</w:t>
+      </w:r>
+      <w:proofErr w:type="spellEnd"/>
+      <w:r>
+        <w:rPr>
+          <w:rFonts w:cstheme="minorHAnsi"/>
+        </w:rPr>
+        <w:t xml:space="preserve"> data </w:t>
+      </w:r>
+      <w:proofErr w:type="spellStart"/>
+      <w:r>
+        <w:rPr>
+          <w:rFonts w:cstheme="minorHAnsi"/>
+        </w:rPr>
+        <w:t>si</w:t>
+      </w:r>
+      <w:proofErr w:type="spellEnd"/>
+      <w:r>
+        <w:rPr>
+          <w:rFonts w:cstheme="minorHAnsi"/>
+        </w:rPr>
+        <w:t xml:space="preserve"> </w:t>
+      </w:r>
+      <w:proofErr w:type="spellStart"/>
+      <w:r>
+        <w:rPr>
+          <w:rFonts w:cstheme="minorHAnsi"/>
+        </w:rPr>
+        <w:t>ora</w:t>
+      </w:r>
+      <w:proofErr w:type="spellEnd"/>
+      <w:r>
+        <w:rPr>
+          <w:rFonts w:cstheme="minorHAnsi"/>
+        </w:rPr>
+        <w:t xml:space="preserve"> de </w:t>
+      </w:r>
+      <w:proofErr w:type="spellStart"/>
+      <w:r>
+        <w:rPr>
+          <w:rFonts w:cstheme="minorHAnsi"/>
+        </w:rPr>
+        <w:t>sfarsit</w:t>
+      </w:r>
+      <w:proofErr w:type="spellEnd"/>
+      <w:r>
+        <w:rPr>
+          <w:rFonts w:cstheme="minorHAnsi"/>
+        </w:rPr>
+        <w:t xml:space="preserve">, </w:t>
+      </w:r>
+      <w:proofErr w:type="spellStart"/>
+      <w:r>
+        <w:rPr>
+          <w:rFonts w:cstheme="minorHAnsi"/>
+        </w:rPr>
+        <w:t>intervalul</w:t>
+      </w:r>
+      <w:proofErr w:type="spellEnd"/>
+      <w:r>
+        <w:rPr>
+          <w:rFonts w:cstheme="minorHAnsi"/>
+        </w:rPr>
+        <w:t xml:space="preserve"> </w:t>
+      </w:r>
+      <w:r>
+        <w:rPr>
+          <w:rFonts w:cstheme="minorHAnsi"/>
+          <w:lang/>
+        </w:rPr>
+        <w:t>de timp la care se va repeta, dat ca numar de ore si minute.</w:t>
+      </w:r>
+      <w:r>
+        <w:rPr>
+          <w:rFonts w:cstheme="minorHAnsi"/>
+        </w:rPr>
+        <w:t xml:space="preserve"> </w:t>
+      </w:r>
+      <w:proofErr w:type="spellStart"/>
+      <w:r>
+        <w:rPr>
+          <w:rFonts w:cstheme="minorHAnsi"/>
+        </w:rPr>
+        <w:t>Atlfel</w:t>
+      </w:r>
+      <w:proofErr w:type="spellEnd"/>
+      <w:r>
+        <w:rPr>
+          <w:rFonts w:cstheme="minorHAnsi"/>
+        </w:rPr>
+        <w:t xml:space="preserve">, data </w:t>
+      </w:r>
+      <w:proofErr w:type="spellStart"/>
+      <w:r>
+        <w:rPr>
+          <w:rFonts w:cstheme="minorHAnsi"/>
+        </w:rPr>
+        <w:t>si</w:t>
+      </w:r>
+      <w:proofErr w:type="spellEnd"/>
+      <w:r>
+        <w:rPr>
+          <w:rFonts w:cstheme="minorHAnsi"/>
+        </w:rPr>
+        <w:t xml:space="preserve"> </w:t>
+      </w:r>
+      <w:proofErr w:type="spellStart"/>
+      <w:r>
+        <w:rPr>
+          <w:rFonts w:cstheme="minorHAnsi"/>
+        </w:rPr>
+        <w:t>ora</w:t>
+      </w:r>
+      <w:proofErr w:type="spellEnd"/>
+      <w:r>
+        <w:rPr>
+          <w:rFonts w:cstheme="minorHAnsi"/>
+        </w:rPr>
+        <w:t xml:space="preserve"> de </w:t>
+      </w:r>
+      <w:proofErr w:type="spellStart"/>
+      <w:r>
+        <w:rPr>
+          <w:rFonts w:cstheme="minorHAnsi"/>
+        </w:rPr>
+        <w:t>sfarsit</w:t>
+      </w:r>
+      <w:proofErr w:type="spellEnd"/>
+      <w:r>
+        <w:rPr>
+          <w:rFonts w:cstheme="minorHAnsi"/>
+        </w:rPr>
+        <w:t xml:space="preserve"> </w:t>
+      </w:r>
+      <w:proofErr w:type="spellStart"/>
+      <w:r>
+        <w:rPr>
+          <w:rFonts w:cstheme="minorHAnsi"/>
+        </w:rPr>
+        <w:t>vor</w:t>
+      </w:r>
+      <w:proofErr w:type="spellEnd"/>
+      <w:r>
+        <w:rPr>
+          <w:rFonts w:cstheme="minorHAnsi"/>
+        </w:rPr>
+        <w:t xml:space="preserve"> coincide cu </w:t>
+      </w:r>
+      <w:proofErr w:type="spellStart"/>
+      <w:r>
+        <w:rPr>
+          <w:rFonts w:cstheme="minorHAnsi"/>
+        </w:rPr>
+        <w:t>cele</w:t>
+      </w:r>
+      <w:proofErr w:type="spellEnd"/>
+      <w:r>
+        <w:rPr>
+          <w:rFonts w:cstheme="minorHAnsi"/>
+        </w:rPr>
+        <w:t xml:space="preserve"> de </w:t>
+      </w:r>
+      <w:proofErr w:type="spellStart"/>
+      <w:r>
+        <w:rPr>
+          <w:rFonts w:cstheme="minorHAnsi"/>
+        </w:rPr>
+        <w:t>inceput</w:t>
+      </w:r>
+      <w:proofErr w:type="spellEnd"/>
+      <w:r>
+        <w:rPr>
+          <w:rFonts w:cstheme="minorHAnsi"/>
+        </w:rPr>
+        <w:t>.</w:t>
+      </w:r>
+      <w:r>
+        <w:rPr>
+          <w:rFonts w:cstheme="minorHAnsi"/>
+          <w:lang/>
+        </w:rPr>
+        <w:t xml:space="preserve"> Task-ul poate fi activ sau nu. </w:t>
+      </w:r>
+      <w:proofErr w:type="spellStart"/>
+      <w:r>
+        <w:rPr>
+          <w:rFonts w:cstheme="minorHAnsi"/>
+        </w:rPr>
+        <w:t>Aplicatia</w:t>
+      </w:r>
+      <w:proofErr w:type="spellEnd"/>
+      <w:r>
+        <w:rPr>
+          <w:rFonts w:cstheme="minorHAnsi"/>
+        </w:rPr>
+        <w:t xml:space="preserve"> </w:t>
+      </w:r>
+      <w:proofErr w:type="spellStart"/>
+      <w:r>
+        <w:rPr>
+          <w:rFonts w:cstheme="minorHAnsi"/>
+        </w:rPr>
+        <w:t>va</w:t>
+      </w:r>
+      <w:proofErr w:type="spellEnd"/>
+      <w:r>
+        <w:rPr>
+          <w:rFonts w:cstheme="minorHAnsi"/>
+        </w:rPr>
+        <w:t xml:space="preserve"> </w:t>
+      </w:r>
+      <w:proofErr w:type="spellStart"/>
+      <w:r>
+        <w:rPr>
+          <w:rFonts w:cstheme="minorHAnsi"/>
+        </w:rPr>
+        <w:t>verifica</w:t>
+      </w:r>
+      <w:proofErr w:type="spellEnd"/>
+      <w:r>
+        <w:rPr>
+          <w:rFonts w:cstheme="minorHAnsi"/>
+        </w:rPr>
+        <w:t xml:space="preserve"> </w:t>
+      </w:r>
+      <w:proofErr w:type="spellStart"/>
+      <w:r>
+        <w:rPr>
+          <w:rFonts w:cstheme="minorHAnsi"/>
+        </w:rPr>
+        <w:t>validitatea</w:t>
+      </w:r>
+      <w:proofErr w:type="spellEnd"/>
+      <w:r>
+        <w:rPr>
+          <w:rFonts w:cstheme="minorHAnsi"/>
+        </w:rPr>
+        <w:t xml:space="preserve"> </w:t>
+      </w:r>
+      <w:proofErr w:type="spellStart"/>
+      <w:r>
+        <w:rPr>
+          <w:rFonts w:cstheme="minorHAnsi"/>
+        </w:rPr>
+        <w:t>datelor</w:t>
+      </w:r>
+      <w:proofErr w:type="spellEnd"/>
+      <w:r>
+        <w:rPr>
+          <w:rFonts w:cstheme="minorHAnsi"/>
+        </w:rPr>
+        <w:t xml:space="preserve"> </w:t>
+      </w:r>
+      <w:proofErr w:type="spellStart"/>
+      <w:r>
+        <w:rPr>
+          <w:rFonts w:cstheme="minorHAnsi"/>
+        </w:rPr>
+        <w:t>introduse</w:t>
+      </w:r>
+      <w:proofErr w:type="spellEnd"/>
+      <w:r>
+        <w:rPr>
+          <w:rFonts w:cstheme="minorHAnsi"/>
+        </w:rPr>
+        <w:t xml:space="preserve"> </w:t>
+      </w:r>
+      <w:proofErr w:type="spellStart"/>
+      <w:r>
+        <w:rPr>
+          <w:rFonts w:cstheme="minorHAnsi"/>
+        </w:rPr>
+        <w:t>si</w:t>
+      </w:r>
+      <w:proofErr w:type="spellEnd"/>
+      <w:r>
+        <w:rPr>
+          <w:rFonts w:cstheme="minorHAnsi"/>
+        </w:rPr>
+        <w:t xml:space="preserve"> </w:t>
+      </w:r>
+      <w:proofErr w:type="spellStart"/>
+      <w:r>
+        <w:rPr>
+          <w:rFonts w:cstheme="minorHAnsi"/>
+        </w:rPr>
+        <w:t>va</w:t>
+      </w:r>
+      <w:proofErr w:type="spellEnd"/>
+      <w:r>
+        <w:rPr>
+          <w:rFonts w:cstheme="minorHAnsi"/>
+        </w:rPr>
+        <w:t xml:space="preserve"> </w:t>
+      </w:r>
+      <w:proofErr w:type="spellStart"/>
+      <w:r>
+        <w:rPr>
+          <w:rFonts w:cstheme="minorHAnsi"/>
+        </w:rPr>
+        <w:t>returna</w:t>
+      </w:r>
+      <w:proofErr w:type="spellEnd"/>
+      <w:r>
+        <w:rPr>
+          <w:rFonts w:cstheme="minorHAnsi"/>
+        </w:rPr>
+        <w:t xml:space="preserve"> o </w:t>
+      </w:r>
+      <w:proofErr w:type="spellStart"/>
+      <w:r>
+        <w:rPr>
+          <w:rFonts w:cstheme="minorHAnsi"/>
+        </w:rPr>
+        <w:t>eroare</w:t>
+      </w:r>
+      <w:proofErr w:type="spellEnd"/>
+      <w:r>
+        <w:rPr>
+          <w:rFonts w:cstheme="minorHAnsi"/>
+        </w:rPr>
+        <w:t xml:space="preserve"> in </w:t>
+      </w:r>
+      <w:proofErr w:type="spellStart"/>
+      <w:r>
+        <w:rPr>
+          <w:rFonts w:cstheme="minorHAnsi"/>
+        </w:rPr>
+        <w:t>cazul</w:t>
+      </w:r>
+      <w:proofErr w:type="spellEnd"/>
+      <w:r>
+        <w:rPr>
+          <w:rFonts w:cstheme="minorHAnsi"/>
+        </w:rPr>
+        <w:t xml:space="preserve"> in care </w:t>
+      </w:r>
+      <w:proofErr w:type="spellStart"/>
+      <w:r>
+        <w:rPr>
+          <w:rFonts w:cstheme="minorHAnsi"/>
+        </w:rPr>
+        <w:t>acestea</w:t>
+      </w:r>
+      <w:proofErr w:type="spellEnd"/>
+      <w:r>
+        <w:rPr>
+          <w:rFonts w:cstheme="minorHAnsi"/>
+        </w:rPr>
+        <w:t xml:space="preserve"> sunt </w:t>
+      </w:r>
+      <w:proofErr w:type="spellStart"/>
+      <w:r>
+        <w:rPr>
+          <w:rFonts w:cstheme="minorHAnsi"/>
+        </w:rPr>
+        <w:t>incorecte</w:t>
+      </w:r>
+      <w:proofErr w:type="spellEnd"/>
+      <w:r>
+        <w:rPr>
+          <w:rFonts w:cstheme="minorHAnsi"/>
+        </w:rPr>
+        <w:t>.</w:t>
       </w:r>
     </w:p>
     <w:p>
@@ -304,7 +706,7 @@
         <w:jc w:val="both"/>
         <w:rPr>
           <w:rFonts w:cstheme="minorHAnsi"/>
-          <w:lang w:val="en-RO"/>
+          <w:lang/>
         </w:rPr>
       </w:pPr>
     </w:p>
@@ -322,7 +724,6 @@
         <w:jc w:val="both"/>
         <w:rPr>
           <w:rFonts w:cstheme="minorHAnsi"/>
-          <w:lang w:val="en-RO"/>
         </w:rPr>
       </w:pPr>
       <w:r>
@@ -330,16 +731,16 @@
           <w:rFonts w:cstheme="minorHAnsi"/>
           <w:b/>
           <w:bCs/>
-          <w:lang w:val="en-RO"/>
+          <w:lang/>
         </w:rPr>
         <w:t>F02</w:t>
       </w:r>
       <w:r>
         <w:rPr>
           <w:rFonts w:cstheme="minorHAnsi"/>
-          <w:lang w:val="en-RO"/>
-        </w:rPr>
-        <w:t>. Afisarea task-urilor planificate intr-o anumita perioada de timp, precizata ca data si ora de inceput si data si ora de sfarsit. Sistemul trebuie sa permita filtrarea task-urilor dupa status (activ/inactiv) si sa afiseze clar task-urile care se suprapun.</w:t>
+          <w:lang/>
+        </w:rPr>
+        <w:t>. Afisarea task-urilor planificate intr-o anumita perioada de timp, precizata ca data si ora de inceput si data si ora de sfarsit.</w:t>
       </w:r>
     </w:p>
     <w:p>
@@ -356,7 +757,7 @@
         <w:jc w:val="both"/>
         <w:rPr>
           <w:rFonts w:cstheme="minorHAnsi"/>
-          <w:lang w:val="en-RO"/>
+          <w:lang/>
         </w:rPr>
       </w:pPr>
     </w:p>
@@ -374,7 +775,7 @@
         <w:jc w:val="both"/>
         <w:rPr>
           <w:rFonts w:cstheme="minorHAnsi"/>
-          <w:lang w:val="en-RO"/>
+          <w:lang/>
         </w:rPr>
       </w:pPr>
       <w:r>
@@ -382,14 +783,14 @@
           <w:rFonts w:cstheme="minorHAnsi"/>
           <w:b/>
           <w:bCs/>
-          <w:lang w:val="en-RO"/>
+          <w:lang/>
         </w:rPr>
         <w:t>F03</w:t>
       </w:r>
       <w:r>
         <w:rPr>
           <w:rFonts w:cstheme="minorHAnsi"/>
-          <w:lang w:val="en-RO"/>
+          <w:lang/>
         </w:rPr>
         <w:t>. Afisarea informatiilor referitoare la un anumit task, inclusiv daca este repetitiv si care este frecventa sa.</w:t>
       </w:r>
@@ -408,7 +809,7 @@
         <w:jc w:val="both"/>
         <w:rPr>
           <w:rFonts w:cstheme="minorHAnsi"/>
-          <w:lang w:val="en-RO"/>
+          <w:lang/>
         </w:rPr>
       </w:pPr>
     </w:p>
@@ -426,7 +827,6 @@
         <w:jc w:val="both"/>
         <w:rPr>
           <w:rFonts w:cstheme="minorHAnsi"/>
-          <w:lang w:val="en-RO"/>
         </w:rPr>
       </w:pPr>
       <w:r>
@@ -434,16 +834,254 @@
           <w:rFonts w:cstheme="minorHAnsi"/>
           <w:b/>
           <w:bCs/>
-          <w:lang w:val="en-RO"/>
+          <w:lang/>
         </w:rPr>
         <w:t>F04</w:t>
       </w:r>
       <w:r>
         <w:rPr>
           <w:rFonts w:cstheme="minorHAnsi"/>
-          <w:lang w:val="en-RO"/>
-        </w:rPr>
-        <w:t>. Modificarea detaliilor unui task. Aplicatia trebuie sa verifice si sa evite conflictele de timp atunci cand se editeaza un task existent.</w:t>
+          <w:lang/>
+        </w:rPr>
+        <w:t xml:space="preserve">. Modificarea detaliilor unui task. </w:t>
+      </w:r>
+      <w:proofErr w:type="spellStart"/>
+      <w:r>
+        <w:rPr>
+          <w:rFonts w:cstheme="minorHAnsi"/>
+        </w:rPr>
+        <w:t>Aplicatia</w:t>
+      </w:r>
+      <w:proofErr w:type="spellEnd"/>
+      <w:r>
+        <w:rPr>
+          <w:rFonts w:cstheme="minorHAnsi"/>
+        </w:rPr>
+        <w:t xml:space="preserve"> </w:t>
+      </w:r>
+      <w:proofErr w:type="spellStart"/>
+      <w:r>
+        <w:rPr>
+          <w:rFonts w:cstheme="minorHAnsi"/>
+        </w:rPr>
+        <w:t>trebuie</w:t>
+      </w:r>
+      <w:proofErr w:type="spellEnd"/>
+      <w:r>
+        <w:rPr>
+          <w:rFonts w:cstheme="minorHAnsi"/>
+        </w:rPr>
+        <w:t xml:space="preserve"> </w:t>
+      </w:r>
+      <w:proofErr w:type="spellStart"/>
+      <w:r>
+        <w:rPr>
+          <w:rFonts w:cstheme="minorHAnsi"/>
+        </w:rPr>
+        <w:t>sa</w:t>
+      </w:r>
+      <w:proofErr w:type="spellEnd"/>
+      <w:r>
+        <w:rPr>
+          <w:rFonts w:cstheme="minorHAnsi"/>
+        </w:rPr>
+        <w:t xml:space="preserve"> </w:t>
+      </w:r>
+      <w:proofErr w:type="spellStart"/>
+      <w:r>
+        <w:rPr>
+          <w:rFonts w:cstheme="minorHAnsi"/>
+        </w:rPr>
+        <w:t>se</w:t>
+      </w:r>
+      <w:proofErr w:type="spellEnd"/>
+      <w:r>
+        <w:rPr>
+          <w:rFonts w:cstheme="minorHAnsi"/>
+        </w:rPr>
+        <w:t xml:space="preserve"> </w:t>
+      </w:r>
+      <w:proofErr w:type="spellStart"/>
+      <w:r>
+        <w:rPr>
+          <w:rFonts w:cstheme="minorHAnsi"/>
+        </w:rPr>
+        <w:t>asigure</w:t>
+      </w:r>
+      <w:proofErr w:type="spellEnd"/>
+      <w:r>
+        <w:rPr>
+          <w:rFonts w:cstheme="minorHAnsi"/>
+        </w:rPr>
+        <w:t xml:space="preserve"> ca </w:t>
+      </w:r>
+      <w:proofErr w:type="spellStart"/>
+      <w:r>
+        <w:rPr>
+          <w:rFonts w:cstheme="minorHAnsi"/>
+        </w:rPr>
+        <w:t>detaliile</w:t>
+      </w:r>
+      <w:proofErr w:type="spellEnd"/>
+      <w:r>
+        <w:rPr>
+          <w:rFonts w:cstheme="minorHAnsi"/>
+        </w:rPr>
+        <w:t xml:space="preserve"> </w:t>
+      </w:r>
+      <w:proofErr w:type="spellStart"/>
+      <w:r>
+        <w:rPr>
+          <w:rFonts w:cstheme="minorHAnsi"/>
+        </w:rPr>
+        <w:t>raman</w:t>
+      </w:r>
+      <w:proofErr w:type="spellEnd"/>
+      <w:r>
+        <w:rPr>
+          <w:rFonts w:cstheme="minorHAnsi"/>
+        </w:rPr>
+        <w:t xml:space="preserve"> </w:t>
+      </w:r>
+      <w:proofErr w:type="spellStart"/>
+      <w:r>
+        <w:rPr>
+          <w:rFonts w:cstheme="minorHAnsi"/>
+        </w:rPr>
+        <w:t>valide</w:t>
+      </w:r>
+      <w:proofErr w:type="spellEnd"/>
+      <w:r>
+        <w:rPr>
+          <w:rFonts w:cstheme="minorHAnsi"/>
+        </w:rPr>
+        <w:t xml:space="preserve"> </w:t>
+      </w:r>
+      <w:proofErr w:type="spellStart"/>
+      <w:r>
+        <w:rPr>
+          <w:rFonts w:cstheme="minorHAnsi"/>
+        </w:rPr>
+        <w:t>si</w:t>
+      </w:r>
+      <w:proofErr w:type="spellEnd"/>
+      <w:r>
+        <w:rPr>
+          <w:rFonts w:cstheme="minorHAnsi"/>
+        </w:rPr>
+        <w:t xml:space="preserve"> </w:t>
+      </w:r>
+      <w:proofErr w:type="spellStart"/>
+      <w:r>
+        <w:rPr>
+          <w:rFonts w:cstheme="minorHAnsi"/>
+        </w:rPr>
+        <w:t>sa</w:t>
+      </w:r>
+      <w:proofErr w:type="spellEnd"/>
+      <w:r>
+        <w:rPr>
+          <w:rFonts w:cstheme="minorHAnsi"/>
+        </w:rPr>
+        <w:t xml:space="preserve"> </w:t>
+      </w:r>
+      <w:proofErr w:type="spellStart"/>
+      <w:r>
+        <w:rPr>
+          <w:rFonts w:cstheme="minorHAnsi"/>
+        </w:rPr>
+        <w:t>returneze</w:t>
+      </w:r>
+      <w:proofErr w:type="spellEnd"/>
+      <w:r>
+        <w:rPr>
+          <w:rFonts w:cstheme="minorHAnsi"/>
+        </w:rPr>
+        <w:t xml:space="preserve"> </w:t>
+      </w:r>
+      <w:proofErr w:type="spellStart"/>
+      <w:r>
+        <w:rPr>
+          <w:rFonts w:cstheme="minorHAnsi"/>
+        </w:rPr>
+        <w:t>eroare</w:t>
+      </w:r>
+      <w:proofErr w:type="spellEnd"/>
+      <w:r>
+        <w:rPr>
+          <w:rFonts w:cstheme="minorHAnsi"/>
+        </w:rPr>
+        <w:t xml:space="preserve"> </w:t>
+      </w:r>
+      <w:proofErr w:type="spellStart"/>
+      <w:r>
+        <w:rPr>
+          <w:rFonts w:cstheme="minorHAnsi"/>
+        </w:rPr>
+        <w:t>corespunzator</w:t>
+      </w:r>
+      <w:proofErr w:type="spellEnd"/>
+      <w:r>
+        <w:rPr>
+          <w:rFonts w:cstheme="minorHAnsi"/>
+        </w:rPr>
+        <w:t xml:space="preserve"> </w:t>
+      </w:r>
+      <w:proofErr w:type="spellStart"/>
+      <w:r>
+        <w:rPr>
+          <w:rFonts w:cstheme="minorHAnsi"/>
+        </w:rPr>
+        <w:t>daca</w:t>
+      </w:r>
+      <w:proofErr w:type="spellEnd"/>
+      <w:r>
+        <w:rPr>
+          <w:rFonts w:cstheme="minorHAnsi"/>
+        </w:rPr>
+        <w:t xml:space="preserve"> </w:t>
+      </w:r>
+      <w:proofErr w:type="spellStart"/>
+      <w:r>
+        <w:rPr>
+          <w:rFonts w:cstheme="minorHAnsi"/>
+        </w:rPr>
+        <w:t>editarea</w:t>
+      </w:r>
+      <w:proofErr w:type="spellEnd"/>
+      <w:r>
+        <w:rPr>
+          <w:rFonts w:cstheme="minorHAnsi"/>
+        </w:rPr>
+        <w:t xml:space="preserve"> nu </w:t>
+      </w:r>
+      <w:proofErr w:type="spellStart"/>
+      <w:r>
+        <w:rPr>
+          <w:rFonts w:cstheme="minorHAnsi"/>
+        </w:rPr>
+        <w:t>este</w:t>
+      </w:r>
+      <w:proofErr w:type="spellEnd"/>
+      <w:r>
+        <w:rPr>
+          <w:rFonts w:cstheme="minorHAnsi"/>
+        </w:rPr>
+        <w:t xml:space="preserve"> </w:t>
+      </w:r>
+      <w:proofErr w:type="spellStart"/>
+      <w:r>
+        <w:rPr>
+          <w:rFonts w:cstheme="minorHAnsi"/>
+        </w:rPr>
+        <w:t>posibila</w:t>
+      </w:r>
+      <w:proofErr w:type="spellEnd"/>
+      <w:r>
+        <w:rPr>
+          <w:rFonts w:cstheme="minorHAnsi"/>
+        </w:rPr>
+        <w:t>.</w:t>
       </w:r>
     </w:p>
     <w:p>
@@ -460,7 +1098,7 @@
         <w:jc w:val="both"/>
         <w:rPr>
           <w:rFonts w:cstheme="minorHAnsi"/>
-          <w:lang w:val="en-RO"/>
+          <w:lang/>
         </w:rPr>
       </w:pPr>
     </w:p>
@@ -478,7 +1116,7 @@
         <w:jc w:val="both"/>
         <w:rPr>
           <w:rFonts w:cstheme="minorHAnsi"/>
-          <w:lang w:val="en-RO"/>
+          <w:lang/>
         </w:rPr>
       </w:pPr>
       <w:r>
@@ -486,14 +1124,14 @@
           <w:rFonts w:cstheme="minorHAnsi"/>
           <w:b/>
           <w:bCs/>
-          <w:lang w:val="en-RO"/>
+          <w:lang/>
         </w:rPr>
         <w:t>F05</w:t>
       </w:r>
       <w:r>
         <w:rPr>
           <w:rFonts w:cstheme="minorHAnsi"/>
-          <w:lang w:val="en-RO"/>
+          <w:lang/>
         </w:rPr>
         <w:t>. Stergerea unui task.</w:t>
       </w:r>
@@ -512,7 +1150,7 @@
         <w:jc w:val="both"/>
         <w:rPr>
           <w:rFonts w:cstheme="minorHAnsi"/>
-          <w:lang w:val="en-RO"/>
+          <w:lang/>
         </w:rPr>
       </w:pPr>
     </w:p>
@@ -530,7 +1168,6 @@
         <w:jc w:val="both"/>
         <w:rPr>
           <w:rFonts w:cstheme="minorHAnsi"/>
-          <w:lang w:val="en-RO"/>
         </w:rPr>
       </w:pPr>
       <w:r>
@@ -538,16 +1175,78 @@
           <w:rFonts w:cstheme="minorHAnsi"/>
           <w:b/>
           <w:bCs/>
-          <w:lang w:val="en-RO"/>
+          <w:lang/>
         </w:rPr>
         <w:t>F06</w:t>
       </w:r>
       <w:r>
         <w:rPr>
           <w:rFonts w:cstheme="minorHAnsi"/>
-          <w:lang w:val="en-RO"/>
-        </w:rPr>
-        <w:t>. La initializarea aplicatiei, aceasta trebuie sa incarce automat task-urile din fisierul binar sau text specificat. Daca fisierul nu exista, aplicatia va porni cu o lista de task-uri goala si va crea automat un fisier nou pentru salvare.</w:t>
+          <w:lang/>
+        </w:rPr>
+        <w:t>. La initializarea aplicatiei, aceasta trebuie sa incarce automat task-urile din fisierul binar sau text specificat. Daca fisierul nu exista, aplicatia va porni cu o lista de task-uri goala si va crea automat un fisier nou pentru salvare</w:t>
+      </w:r>
+      <w:r>
+        <w:rPr>
+          <w:rFonts w:cstheme="minorHAnsi"/>
+        </w:rPr>
+        <w:t xml:space="preserve">, </w:t>
+      </w:r>
+      <w:proofErr w:type="spellStart"/>
+      <w:r>
+        <w:rPr>
+          <w:rFonts w:cstheme="minorHAnsi"/>
+        </w:rPr>
+        <w:t>atunci</w:t>
+      </w:r>
+      <w:proofErr w:type="spellEnd"/>
+      <w:r>
+        <w:rPr>
+          <w:rFonts w:cstheme="minorHAnsi"/>
+        </w:rPr>
+        <w:t xml:space="preserve"> cand se </w:t>
+      </w:r>
+      <w:proofErr w:type="spellStart"/>
+      <w:r>
+        <w:rPr>
+          <w:rFonts w:cstheme="minorHAnsi"/>
+        </w:rPr>
+        <w:t>adauga</w:t>
+      </w:r>
+      <w:proofErr w:type="spellEnd"/>
+      <w:r>
+        <w:rPr>
+          <w:rFonts w:cstheme="minorHAnsi"/>
+        </w:rPr>
+        <w:t xml:space="preserve"> </w:t>
+      </w:r>
+      <w:proofErr w:type="spellStart"/>
+      <w:r>
+        <w:rPr>
+          <w:rFonts w:cstheme="minorHAnsi"/>
+        </w:rPr>
+        <w:t>noi</w:t>
+      </w:r>
+      <w:proofErr w:type="spellEnd"/>
+      <w:r>
+        <w:rPr>
+          <w:rFonts w:cstheme="minorHAnsi"/>
+        </w:rPr>
+        <w:t xml:space="preserve"> </w:t>
+      </w:r>
+      <w:proofErr w:type="spellStart"/>
+      <w:r>
+        <w:rPr>
+          <w:rFonts w:cstheme="minorHAnsi"/>
+        </w:rPr>
+        <w:t>entitati</w:t>
+      </w:r>
+      <w:proofErr w:type="spellEnd"/>
+      <w:r>
+        <w:rPr>
+          <w:rFonts w:cstheme="minorHAnsi"/>
+        </w:rPr>
+        <w:t>.</w:t>
       </w:r>
     </w:p>
     <w:p>
@@ -564,7 +1263,7 @@
         <w:jc w:val="both"/>
         <w:rPr>
           <w:rFonts w:cstheme="minorHAnsi"/>
-          <w:lang w:val="en-RO"/>
+          <w:lang/>
         </w:rPr>
       </w:pPr>
     </w:p>
@@ -582,7 +1281,7 @@
         <w:jc w:val="both"/>
         <w:rPr>
           <w:rFonts w:cstheme="minorHAnsi"/>
-          <w:lang w:val="en-RO"/>
+          <w:lang/>
         </w:rPr>
       </w:pPr>
       <w:r>
@@ -590,14 +1289,14 @@
           <w:rFonts w:cstheme="minorHAnsi"/>
           <w:b/>
           <w:bCs/>
-          <w:lang w:val="en-RO"/>
+          <w:lang/>
         </w:rPr>
         <w:t>F07</w:t>
       </w:r>
       <w:r>
         <w:rPr>
           <w:rFonts w:cstheme="minorHAnsi"/>
-          <w:lang w:val="en-RO"/>
+          <w:lang/>
         </w:rPr>
         <w:t>. Aplicatia trebuie sa fie compatibila cu Windows si Linux si sa suporte fisiere text in format CSV si fisiere binare proprii pentru stocarea datelor.</w:t>
       </w:r>
@@ -3455,6 +4154,7 @@
   <w:style w:type="character" w:default="1" w:styleId="DefaultParagraphFont">
     <w:name w:val="Default Paragraph Font"/>
     <w:uiPriority w:val="1"/>
+    <w:semiHidden/>
     <w:unhideWhenUsed/>
   </w:style>
   <w:style w:type="table" w:default="1" w:styleId="TableNormal">

</xml_diff>

<commit_message>
refactored service method for simplicity. added docs for BBT.
</commit_message>
<xml_diff>
--- a/Docs/Lab01/Requirements_v2.0.docx
+++ b/Docs/Lab01/Requirements_v2.0.docx
@@ -71,173 +71,17 @@
           <w:rFonts w:cstheme="minorHAnsi"/>
         </w:rPr>
       </w:pPr>
-      <w:proofErr w:type="spellStart"/>
       <w:r>
         <w:rPr>
           <w:rFonts w:cstheme="minorHAnsi"/>
         </w:rPr>
-        <w:t>Aplicatia</w:t>
+        <w:t xml:space="preserve">Aplicatia gestioneaza task-urile unei persoane active. Informatiile sunt preluate dintr-un fisier binar sau text. </w:t>
       </w:r>
-      <w:proofErr w:type="spellEnd"/>
       <w:r>
         <w:rPr>
           <w:rFonts w:cstheme="minorHAnsi"/>
         </w:rPr>
-        <w:t xml:space="preserve"> </w:t>
-      </w:r>
-      <w:proofErr w:type="spellStart"/>
-      <w:r>
-        <w:rPr>
-          <w:rFonts w:cstheme="minorHAnsi"/>
-        </w:rPr>
-        <w:t>gestioneaza</w:t>
-      </w:r>
-      <w:proofErr w:type="spellEnd"/>
-      <w:r>
-        <w:rPr>
-          <w:rFonts w:cstheme="minorHAnsi"/>
-        </w:rPr>
-        <w:t xml:space="preserve"> task-urile </w:t>
-      </w:r>
-      <w:proofErr w:type="spellStart"/>
-      <w:r>
-        <w:rPr>
-          <w:rFonts w:cstheme="minorHAnsi"/>
-        </w:rPr>
-        <w:t>unei</w:t>
-      </w:r>
-      <w:proofErr w:type="spellEnd"/>
-      <w:r>
-        <w:rPr>
-          <w:rFonts w:cstheme="minorHAnsi"/>
-        </w:rPr>
-        <w:t xml:space="preserve"> </w:t>
-      </w:r>
-      <w:proofErr w:type="spellStart"/>
-      <w:r>
-        <w:rPr>
-          <w:rFonts w:cstheme="minorHAnsi"/>
-        </w:rPr>
-        <w:t>persoane</w:t>
-      </w:r>
-      <w:proofErr w:type="spellEnd"/>
-      <w:r>
-        <w:rPr>
-          <w:rFonts w:cstheme="minorHAnsi"/>
-        </w:rPr>
-        <w:t xml:space="preserve"> active. </w:t>
-      </w:r>
-      <w:proofErr w:type="spellStart"/>
-      <w:r>
-        <w:rPr>
-          <w:rFonts w:cstheme="minorHAnsi"/>
-        </w:rPr>
-        <w:t>Informatiile</w:t>
-      </w:r>
-      <w:proofErr w:type="spellEnd"/>
-      <w:r>
-        <w:rPr>
-          <w:rFonts w:cstheme="minorHAnsi"/>
-        </w:rPr>
-        <w:t xml:space="preserve"> sunt </w:t>
-      </w:r>
-      <w:proofErr w:type="spellStart"/>
-      <w:r>
-        <w:rPr>
-          <w:rFonts w:cstheme="minorHAnsi"/>
-        </w:rPr>
-        <w:t>preluate</w:t>
-      </w:r>
-      <w:proofErr w:type="spellEnd"/>
-      <w:r>
-        <w:rPr>
-          <w:rFonts w:cstheme="minorHAnsi"/>
-        </w:rPr>
-        <w:t xml:space="preserve"> </w:t>
-      </w:r>
-      <w:proofErr w:type="spellStart"/>
-      <w:r>
-        <w:rPr>
-          <w:rFonts w:cstheme="minorHAnsi"/>
-        </w:rPr>
-        <w:t>dintr</w:t>
-      </w:r>
-      <w:proofErr w:type="spellEnd"/>
-      <w:r>
-        <w:rPr>
-          <w:rFonts w:cstheme="minorHAnsi"/>
-        </w:rPr>
-        <w:t xml:space="preserve">-un </w:t>
-      </w:r>
-      <w:proofErr w:type="spellStart"/>
-      <w:r>
-        <w:rPr>
-          <w:rFonts w:cstheme="minorHAnsi"/>
-        </w:rPr>
-        <w:t>fisier</w:t>
-      </w:r>
-      <w:proofErr w:type="spellEnd"/>
-      <w:r>
-        <w:rPr>
-          <w:rFonts w:cstheme="minorHAnsi"/>
-        </w:rPr>
-        <w:t xml:space="preserve"> </w:t>
-      </w:r>
-      <w:proofErr w:type="spellStart"/>
-      <w:r>
-        <w:rPr>
-          <w:rFonts w:cstheme="minorHAnsi"/>
-        </w:rPr>
-        <w:t>binar</w:t>
-      </w:r>
-      <w:proofErr w:type="spellEnd"/>
-      <w:r>
-        <w:rPr>
-          <w:rFonts w:cstheme="minorHAnsi"/>
-        </w:rPr>
-        <w:t xml:space="preserve"> </w:t>
-      </w:r>
-      <w:proofErr w:type="spellStart"/>
-      <w:r>
-        <w:rPr>
-          <w:rFonts w:cstheme="minorHAnsi"/>
-        </w:rPr>
-        <w:t>sau</w:t>
-      </w:r>
-      <w:proofErr w:type="spellEnd"/>
-      <w:r>
-        <w:rPr>
-          <w:rFonts w:cstheme="minorHAnsi"/>
-        </w:rPr>
-        <w:t xml:space="preserve"> text. </w:t>
-      </w:r>
-      <w:proofErr w:type="spellStart"/>
-      <w:r>
-        <w:rPr>
-          <w:rFonts w:cstheme="minorHAnsi"/>
-        </w:rPr>
-        <w:t>Functionalitatile</w:t>
-      </w:r>
-      <w:proofErr w:type="spellEnd"/>
-      <w:r>
-        <w:rPr>
-          <w:rFonts w:cstheme="minorHAnsi"/>
-        </w:rPr>
-        <w:t xml:space="preserve"> </w:t>
-      </w:r>
-      <w:proofErr w:type="spellStart"/>
-      <w:r>
-        <w:rPr>
-          <w:rFonts w:cstheme="minorHAnsi"/>
-        </w:rPr>
-        <w:t>aplicatiei</w:t>
-      </w:r>
-      <w:proofErr w:type="spellEnd"/>
-      <w:r>
-        <w:rPr>
-          <w:rFonts w:cstheme="minorHAnsi"/>
-        </w:rPr>
-        <w:t xml:space="preserve"> sunt</w:t>
+        <w:t>Functionalitatile aplicatiei sunt</w:t>
       </w:r>
       <w:r>
         <w:rPr>
@@ -273,20 +117,7 @@
         <w:rPr>
           <w:rFonts w:cstheme="minorHAnsi"/>
         </w:rPr>
-        <w:t xml:space="preserve"> </w:t>
-      </w:r>
-      <w:r>
-        <w:rPr>
-          <w:rFonts w:cstheme="minorHAnsi"/>
-        </w:rPr>
-        <w:t>A</w:t>
-      </w:r>
-      <w:r>
-        <w:rPr>
-          <w:rFonts w:cstheme="minorHAnsi"/>
-          <w:lang/>
-        </w:rPr>
-        <w:t>F01. Adaugarea unui task nou cu detaliile: descrierea, data si ora de incepu</w:t>
+        <w:t xml:space="preserve"> Adaugarea unui task nou cu detaliile: descrierea, data si ora de incepu</w:t>
       </w:r>
       <w:r>
         <w:rPr>
@@ -297,7 +128,6 @@
       <w:r>
         <w:rPr>
           <w:rFonts w:cstheme="minorHAnsi"/>
-          <w:lang/>
         </w:rPr>
         <w:t>. Daca task-ul este repetitiv, atunci se</w:t>
       </w:r>
@@ -305,96 +135,11 @@
         <w:rPr>
           <w:rFonts w:cstheme="minorHAnsi"/>
         </w:rPr>
-        <w:t xml:space="preserve"> </w:t>
-      </w:r>
-      <w:proofErr w:type="spellStart"/>
-      <w:r>
-        <w:rPr>
-          <w:rFonts w:cstheme="minorHAnsi"/>
-        </w:rPr>
-        <w:t>vor</w:t>
-      </w:r>
-      <w:proofErr w:type="spellEnd"/>
-      <w:r>
-        <w:rPr>
-          <w:rFonts w:cstheme="minorHAnsi"/>
-        </w:rPr>
-        <w:t xml:space="preserve"> introduce </w:t>
-      </w:r>
-      <w:proofErr w:type="spellStart"/>
-      <w:r>
-        <w:rPr>
-          <w:rFonts w:cstheme="minorHAnsi"/>
-        </w:rPr>
-        <w:t>suplimetar</w:t>
-      </w:r>
-      <w:proofErr w:type="spellEnd"/>
-      <w:r>
-        <w:rPr>
-          <w:rFonts w:cstheme="minorHAnsi"/>
-        </w:rPr>
-        <w:t xml:space="preserve"> data </w:t>
-      </w:r>
-      <w:proofErr w:type="spellStart"/>
-      <w:r>
-        <w:rPr>
-          <w:rFonts w:cstheme="minorHAnsi"/>
-        </w:rPr>
-        <w:t>si</w:t>
-      </w:r>
-      <w:proofErr w:type="spellEnd"/>
-      <w:r>
-        <w:rPr>
-          <w:rFonts w:cstheme="minorHAnsi"/>
-        </w:rPr>
-        <w:t xml:space="preserve"> </w:t>
-      </w:r>
-      <w:proofErr w:type="spellStart"/>
-      <w:r>
-        <w:rPr>
-          <w:rFonts w:cstheme="minorHAnsi"/>
-        </w:rPr>
-        <w:t>ora</w:t>
-      </w:r>
-      <w:proofErr w:type="spellEnd"/>
-      <w:r>
-        <w:rPr>
-          <w:rFonts w:cstheme="minorHAnsi"/>
-        </w:rPr>
-        <w:t xml:space="preserve"> de </w:t>
-      </w:r>
-      <w:proofErr w:type="spellStart"/>
-      <w:r>
-        <w:rPr>
-          <w:rFonts w:cstheme="minorHAnsi"/>
-        </w:rPr>
-        <w:t>sfarsit</w:t>
-      </w:r>
-      <w:proofErr w:type="spellEnd"/>
-      <w:r>
-        <w:rPr>
-          <w:rFonts w:cstheme="minorHAnsi"/>
-        </w:rPr>
-        <w:t xml:space="preserve">, </w:t>
-      </w:r>
-      <w:proofErr w:type="spellStart"/>
-      <w:r>
-        <w:rPr>
-          <w:rFonts w:cstheme="minorHAnsi"/>
-        </w:rPr>
-        <w:t>intervalul</w:t>
-      </w:r>
-      <w:proofErr w:type="spellEnd"/>
-      <w:r>
-        <w:rPr>
-          <w:rFonts w:cstheme="minorHAnsi"/>
-        </w:rPr>
-        <w:t xml:space="preserve"> </w:t>
+        <w:t xml:space="preserve"> vor introduce suplimetar data si ora de sfarsit, intervalul </w:t>
       </w:r>
       <w:r>
         <w:rPr>
           <w:rFonts w:cstheme="minorHAnsi"/>
-          <w:lang/>
         </w:rPr>
         <w:t>de timp la care se va repeta, dat ca numar de ore si minute.</w:t>
       </w:r>
@@ -402,294 +147,19 @@
         <w:rPr>
           <w:rFonts w:cstheme="minorHAnsi"/>
         </w:rPr>
-        <w:t xml:space="preserve"> </w:t>
-      </w:r>
-      <w:proofErr w:type="spellStart"/>
-      <w:r>
-        <w:rPr>
-          <w:rFonts w:cstheme="minorHAnsi"/>
-        </w:rPr>
-        <w:t>Atlfel</w:t>
-      </w:r>
-      <w:proofErr w:type="spellEnd"/>
-      <w:r>
-        <w:rPr>
-          <w:rFonts w:cstheme="minorHAnsi"/>
-        </w:rPr>
-        <w:t xml:space="preserve">, data </w:t>
-      </w:r>
-      <w:proofErr w:type="spellStart"/>
-      <w:r>
-        <w:rPr>
-          <w:rFonts w:cstheme="minorHAnsi"/>
-        </w:rPr>
-        <w:t>si</w:t>
-      </w:r>
-      <w:proofErr w:type="spellEnd"/>
-      <w:r>
-        <w:rPr>
-          <w:rFonts w:cstheme="minorHAnsi"/>
-        </w:rPr>
-        <w:t xml:space="preserve"> </w:t>
-      </w:r>
-      <w:proofErr w:type="spellStart"/>
-      <w:r>
-        <w:rPr>
-          <w:rFonts w:cstheme="minorHAnsi"/>
-        </w:rPr>
-        <w:t>ora</w:t>
-      </w:r>
-      <w:proofErr w:type="spellEnd"/>
-      <w:r>
-        <w:rPr>
-          <w:rFonts w:cstheme="minorHAnsi"/>
-        </w:rPr>
-        <w:t xml:space="preserve"> de </w:t>
-      </w:r>
-      <w:proofErr w:type="spellStart"/>
-      <w:r>
-        <w:rPr>
-          <w:rFonts w:cstheme="minorHAnsi"/>
-        </w:rPr>
-        <w:t>sfarsit</w:t>
-      </w:r>
-      <w:proofErr w:type="spellEnd"/>
-      <w:r>
-        <w:rPr>
-          <w:rFonts w:cstheme="minorHAnsi"/>
-        </w:rPr>
-        <w:t xml:space="preserve"> </w:t>
-      </w:r>
-      <w:proofErr w:type="spellStart"/>
-      <w:r>
-        <w:rPr>
-          <w:rFonts w:cstheme="minorHAnsi"/>
-        </w:rPr>
-        <w:t>vor</w:t>
-      </w:r>
-      <w:proofErr w:type="spellEnd"/>
-      <w:r>
-        <w:rPr>
-          <w:rFonts w:cstheme="minorHAnsi"/>
-        </w:rPr>
-        <w:t xml:space="preserve"> coincide cu </w:t>
-      </w:r>
-      <w:proofErr w:type="spellStart"/>
-      <w:r>
-        <w:rPr>
-          <w:rFonts w:cstheme="minorHAnsi"/>
-        </w:rPr>
-        <w:t>cele</w:t>
-      </w:r>
-      <w:proofErr w:type="spellEnd"/>
-      <w:r>
-        <w:rPr>
-          <w:rFonts w:cstheme="minorHAnsi"/>
-        </w:rPr>
-        <w:t xml:space="preserve"> de </w:t>
-      </w:r>
-      <w:proofErr w:type="spellStart"/>
-      <w:r>
-        <w:rPr>
-          <w:rFonts w:cstheme="minorHAnsi"/>
-        </w:rPr>
-        <w:t>inceput</w:t>
-      </w:r>
-      <w:proofErr w:type="spellEnd"/>
-      <w:r>
-        <w:rPr>
-          <w:rFonts w:cstheme="minorHAnsi"/>
-        </w:rPr>
-        <w:t>.</w:t>
+        <w:t xml:space="preserve"> Atlfel, data si ora de sfarsit vor coincide cu cele de inceput.</w:t>
       </w:r>
       <w:r>
         <w:rPr>
           <w:rFonts w:cstheme="minorHAnsi"/>
-          <w:lang/>
         </w:rPr>
         <w:t xml:space="preserve"> Task-ul poate fi activ sau nu. </w:t>
       </w:r>
-      <w:proofErr w:type="spellStart"/>
       <w:r>
         <w:rPr>
           <w:rFonts w:cstheme="minorHAnsi"/>
         </w:rPr>
-        <w:t>Aplicatia</w:t>
-      </w:r>
-      <w:proofErr w:type="spellEnd"/>
-      <w:r>
-        <w:rPr>
-          <w:rFonts w:cstheme="minorHAnsi"/>
-        </w:rPr>
-        <w:t xml:space="preserve"> </w:t>
-      </w:r>
-      <w:proofErr w:type="spellStart"/>
-      <w:r>
-        <w:rPr>
-          <w:rFonts w:cstheme="minorHAnsi"/>
-        </w:rPr>
-        <w:t>va</w:t>
-      </w:r>
-      <w:proofErr w:type="spellEnd"/>
-      <w:r>
-        <w:rPr>
-          <w:rFonts w:cstheme="minorHAnsi"/>
-        </w:rPr>
-        <w:t xml:space="preserve"> </w:t>
-      </w:r>
-      <w:proofErr w:type="spellStart"/>
-      <w:r>
-        <w:rPr>
-          <w:rFonts w:cstheme="minorHAnsi"/>
-        </w:rPr>
-        <w:t>verifica</w:t>
-      </w:r>
-      <w:proofErr w:type="spellEnd"/>
-      <w:r>
-        <w:rPr>
-          <w:rFonts w:cstheme="minorHAnsi"/>
-        </w:rPr>
-        <w:t xml:space="preserve"> </w:t>
-      </w:r>
-      <w:proofErr w:type="spellStart"/>
-      <w:r>
-        <w:rPr>
-          <w:rFonts w:cstheme="minorHAnsi"/>
-        </w:rPr>
-        <w:t>validitatea</w:t>
-      </w:r>
-      <w:proofErr w:type="spellEnd"/>
-      <w:r>
-        <w:rPr>
-          <w:rFonts w:cstheme="minorHAnsi"/>
-        </w:rPr>
-        <w:t xml:space="preserve"> </w:t>
-      </w:r>
-      <w:proofErr w:type="spellStart"/>
-      <w:r>
-        <w:rPr>
-          <w:rFonts w:cstheme="minorHAnsi"/>
-        </w:rPr>
-        <w:t>datelor</w:t>
-      </w:r>
-      <w:proofErr w:type="spellEnd"/>
-      <w:r>
-        <w:rPr>
-          <w:rFonts w:cstheme="minorHAnsi"/>
-        </w:rPr>
-        <w:t xml:space="preserve"> </w:t>
-      </w:r>
-      <w:proofErr w:type="spellStart"/>
-      <w:r>
-        <w:rPr>
-          <w:rFonts w:cstheme="minorHAnsi"/>
-        </w:rPr>
-        <w:t>introduse</w:t>
-      </w:r>
-      <w:proofErr w:type="spellEnd"/>
-      <w:r>
-        <w:rPr>
-          <w:rFonts w:cstheme="minorHAnsi"/>
-        </w:rPr>
-        <w:t xml:space="preserve"> </w:t>
-      </w:r>
-      <w:proofErr w:type="spellStart"/>
-      <w:r>
-        <w:rPr>
-          <w:rFonts w:cstheme="minorHAnsi"/>
-        </w:rPr>
-        <w:t>si</w:t>
-      </w:r>
-      <w:proofErr w:type="spellEnd"/>
-      <w:r>
-        <w:rPr>
-          <w:rFonts w:cstheme="minorHAnsi"/>
-        </w:rPr>
-        <w:t xml:space="preserve"> </w:t>
-      </w:r>
-      <w:proofErr w:type="spellStart"/>
-      <w:r>
-        <w:rPr>
-          <w:rFonts w:cstheme="minorHAnsi"/>
-        </w:rPr>
-        <w:t>va</w:t>
-      </w:r>
-      <w:proofErr w:type="spellEnd"/>
-      <w:r>
-        <w:rPr>
-          <w:rFonts w:cstheme="minorHAnsi"/>
-        </w:rPr>
-        <w:t xml:space="preserve"> </w:t>
-      </w:r>
-      <w:proofErr w:type="spellStart"/>
-      <w:r>
-        <w:rPr>
-          <w:rFonts w:cstheme="minorHAnsi"/>
-        </w:rPr>
-        <w:t>returna</w:t>
-      </w:r>
-      <w:proofErr w:type="spellEnd"/>
-      <w:r>
-        <w:rPr>
-          <w:rFonts w:cstheme="minorHAnsi"/>
-        </w:rPr>
-        <w:t xml:space="preserve"> o </w:t>
-      </w:r>
-      <w:proofErr w:type="spellStart"/>
-      <w:r>
-        <w:rPr>
-          <w:rFonts w:cstheme="minorHAnsi"/>
-        </w:rPr>
-        <w:t>eroare</w:t>
-      </w:r>
-      <w:proofErr w:type="spellEnd"/>
-      <w:r>
-        <w:rPr>
-          <w:rFonts w:cstheme="minorHAnsi"/>
-        </w:rPr>
-        <w:t xml:space="preserve"> in </w:t>
-      </w:r>
-      <w:proofErr w:type="spellStart"/>
-      <w:r>
-        <w:rPr>
-          <w:rFonts w:cstheme="minorHAnsi"/>
-        </w:rPr>
-        <w:t>cazul</w:t>
-      </w:r>
-      <w:proofErr w:type="spellEnd"/>
-      <w:r>
-        <w:rPr>
-          <w:rFonts w:cstheme="minorHAnsi"/>
-        </w:rPr>
-        <w:t xml:space="preserve"> in care </w:t>
-      </w:r>
-      <w:proofErr w:type="spellStart"/>
-      <w:r>
-        <w:rPr>
-          <w:rFonts w:cstheme="minorHAnsi"/>
-        </w:rPr>
-        <w:t>acestea</w:t>
-      </w:r>
-      <w:proofErr w:type="spellEnd"/>
-      <w:r>
-        <w:rPr>
-          <w:rFonts w:cstheme="minorHAnsi"/>
-        </w:rPr>
-        <w:t xml:space="preserve"> sunt </w:t>
-      </w:r>
-      <w:proofErr w:type="spellStart"/>
-      <w:r>
-        <w:rPr>
-          <w:rFonts w:cstheme="minorHAnsi"/>
-        </w:rPr>
-        <w:t>incorecte</w:t>
-      </w:r>
-      <w:proofErr w:type="spellEnd"/>
-      <w:r>
-        <w:rPr>
-          <w:rFonts w:cstheme="minorHAnsi"/>
-        </w:rPr>
-        <w:t>.</w:t>
+        <w:t>Aplicatia va verifica validitatea datelor introduse si va returna o eroare in cazul in care acestea sunt incorecte.</w:t>
       </w:r>
     </w:p>
     <w:p>
@@ -706,7 +176,6 @@
         <w:jc w:val="both"/>
         <w:rPr>
           <w:rFonts w:cstheme="minorHAnsi"/>
-          <w:lang/>
         </w:rPr>
       </w:pPr>
     </w:p>
@@ -731,14 +200,12 @@
           <w:rFonts w:cstheme="minorHAnsi"/>
           <w:b/>
           <w:bCs/>
-          <w:lang/>
         </w:rPr>
         <w:t>F02</w:t>
       </w:r>
       <w:r>
         <w:rPr>
           <w:rFonts w:cstheme="minorHAnsi"/>
-          <w:lang/>
         </w:rPr>
         <w:t>. Afisarea task-urilor planificate intr-o anumita perioada de timp, precizata ca data si ora de inceput si data si ora de sfarsit.</w:t>
       </w:r>
@@ -757,7 +224,6 @@
         <w:jc w:val="both"/>
         <w:rPr>
           <w:rFonts w:cstheme="minorHAnsi"/>
-          <w:lang/>
         </w:rPr>
       </w:pPr>
     </w:p>
@@ -775,7 +241,6 @@
         <w:jc w:val="both"/>
         <w:rPr>
           <w:rFonts w:cstheme="minorHAnsi"/>
-          <w:lang/>
         </w:rPr>
       </w:pPr>
       <w:r>
@@ -783,14 +248,12 @@
           <w:rFonts w:cstheme="minorHAnsi"/>
           <w:b/>
           <w:bCs/>
-          <w:lang/>
         </w:rPr>
         <w:t>F03</w:t>
       </w:r>
       <w:r>
         <w:rPr>
           <w:rFonts w:cstheme="minorHAnsi"/>
-          <w:lang/>
         </w:rPr>
         <w:t>. Afisarea informatiilor referitoare la un anumit task, inclusiv daca este repetitiv si care este frecventa sa.</w:t>
       </w:r>
@@ -809,7 +272,6 @@
         <w:jc w:val="both"/>
         <w:rPr>
           <w:rFonts w:cstheme="minorHAnsi"/>
-          <w:lang/>
         </w:rPr>
       </w:pPr>
     </w:p>
@@ -834,254 +296,20 @@
           <w:rFonts w:cstheme="minorHAnsi"/>
           <w:b/>
           <w:bCs/>
-          <w:lang/>
         </w:rPr>
         <w:t>F04</w:t>
       </w:r>
       <w:r>
         <w:rPr>
           <w:rFonts w:cstheme="minorHAnsi"/>
-          <w:lang/>
         </w:rPr>
         <w:t xml:space="preserve">. Modificarea detaliilor unui task. </w:t>
       </w:r>
-      <w:proofErr w:type="spellStart"/>
       <w:r>
         <w:rPr>
           <w:rFonts w:cstheme="minorHAnsi"/>
         </w:rPr>
-        <w:t>Aplicatia</w:t>
-      </w:r>
-      <w:proofErr w:type="spellEnd"/>
-      <w:r>
-        <w:rPr>
-          <w:rFonts w:cstheme="minorHAnsi"/>
-        </w:rPr>
-        <w:t xml:space="preserve"> </w:t>
-      </w:r>
-      <w:proofErr w:type="spellStart"/>
-      <w:r>
-        <w:rPr>
-          <w:rFonts w:cstheme="minorHAnsi"/>
-        </w:rPr>
-        <w:t>trebuie</w:t>
-      </w:r>
-      <w:proofErr w:type="spellEnd"/>
-      <w:r>
-        <w:rPr>
-          <w:rFonts w:cstheme="minorHAnsi"/>
-        </w:rPr>
-        <w:t xml:space="preserve"> </w:t>
-      </w:r>
-      <w:proofErr w:type="spellStart"/>
-      <w:r>
-        <w:rPr>
-          <w:rFonts w:cstheme="minorHAnsi"/>
-        </w:rPr>
-        <w:t>sa</w:t>
-      </w:r>
-      <w:proofErr w:type="spellEnd"/>
-      <w:r>
-        <w:rPr>
-          <w:rFonts w:cstheme="minorHAnsi"/>
-        </w:rPr>
-        <w:t xml:space="preserve"> </w:t>
-      </w:r>
-      <w:proofErr w:type="spellStart"/>
-      <w:r>
-        <w:rPr>
-          <w:rFonts w:cstheme="minorHAnsi"/>
-        </w:rPr>
-        <w:t>se</w:t>
-      </w:r>
-      <w:proofErr w:type="spellEnd"/>
-      <w:r>
-        <w:rPr>
-          <w:rFonts w:cstheme="minorHAnsi"/>
-        </w:rPr>
-        <w:t xml:space="preserve"> </w:t>
-      </w:r>
-      <w:proofErr w:type="spellStart"/>
-      <w:r>
-        <w:rPr>
-          <w:rFonts w:cstheme="minorHAnsi"/>
-        </w:rPr>
-        <w:t>asigure</w:t>
-      </w:r>
-      <w:proofErr w:type="spellEnd"/>
-      <w:r>
-        <w:rPr>
-          <w:rFonts w:cstheme="minorHAnsi"/>
-        </w:rPr>
-        <w:t xml:space="preserve"> ca </w:t>
-      </w:r>
-      <w:proofErr w:type="spellStart"/>
-      <w:r>
-        <w:rPr>
-          <w:rFonts w:cstheme="minorHAnsi"/>
-        </w:rPr>
-        <w:t>detaliile</w:t>
-      </w:r>
-      <w:proofErr w:type="spellEnd"/>
-      <w:r>
-        <w:rPr>
-          <w:rFonts w:cstheme="minorHAnsi"/>
-        </w:rPr>
-        <w:t xml:space="preserve"> </w:t>
-      </w:r>
-      <w:proofErr w:type="spellStart"/>
-      <w:r>
-        <w:rPr>
-          <w:rFonts w:cstheme="minorHAnsi"/>
-        </w:rPr>
-        <w:t>raman</w:t>
-      </w:r>
-      <w:proofErr w:type="spellEnd"/>
-      <w:r>
-        <w:rPr>
-          <w:rFonts w:cstheme="minorHAnsi"/>
-        </w:rPr>
-        <w:t xml:space="preserve"> </w:t>
-      </w:r>
-      <w:proofErr w:type="spellStart"/>
-      <w:r>
-        <w:rPr>
-          <w:rFonts w:cstheme="minorHAnsi"/>
-        </w:rPr>
-        <w:t>valide</w:t>
-      </w:r>
-      <w:proofErr w:type="spellEnd"/>
-      <w:r>
-        <w:rPr>
-          <w:rFonts w:cstheme="minorHAnsi"/>
-        </w:rPr>
-        <w:t xml:space="preserve"> </w:t>
-      </w:r>
-      <w:proofErr w:type="spellStart"/>
-      <w:r>
-        <w:rPr>
-          <w:rFonts w:cstheme="minorHAnsi"/>
-        </w:rPr>
-        <w:t>si</w:t>
-      </w:r>
-      <w:proofErr w:type="spellEnd"/>
-      <w:r>
-        <w:rPr>
-          <w:rFonts w:cstheme="minorHAnsi"/>
-        </w:rPr>
-        <w:t xml:space="preserve"> </w:t>
-      </w:r>
-      <w:proofErr w:type="spellStart"/>
-      <w:r>
-        <w:rPr>
-          <w:rFonts w:cstheme="minorHAnsi"/>
-        </w:rPr>
-        <w:t>sa</w:t>
-      </w:r>
-      <w:proofErr w:type="spellEnd"/>
-      <w:r>
-        <w:rPr>
-          <w:rFonts w:cstheme="minorHAnsi"/>
-        </w:rPr>
-        <w:t xml:space="preserve"> </w:t>
-      </w:r>
-      <w:proofErr w:type="spellStart"/>
-      <w:r>
-        <w:rPr>
-          <w:rFonts w:cstheme="minorHAnsi"/>
-        </w:rPr>
-        <w:t>returneze</w:t>
-      </w:r>
-      <w:proofErr w:type="spellEnd"/>
-      <w:r>
-        <w:rPr>
-          <w:rFonts w:cstheme="minorHAnsi"/>
-        </w:rPr>
-        <w:t xml:space="preserve"> </w:t>
-      </w:r>
-      <w:proofErr w:type="spellStart"/>
-      <w:r>
-        <w:rPr>
-          <w:rFonts w:cstheme="minorHAnsi"/>
-        </w:rPr>
-        <w:t>eroare</w:t>
-      </w:r>
-      <w:proofErr w:type="spellEnd"/>
-      <w:r>
-        <w:rPr>
-          <w:rFonts w:cstheme="minorHAnsi"/>
-        </w:rPr>
-        <w:t xml:space="preserve"> </w:t>
-      </w:r>
-      <w:proofErr w:type="spellStart"/>
-      <w:r>
-        <w:rPr>
-          <w:rFonts w:cstheme="minorHAnsi"/>
-        </w:rPr>
-        <w:t>corespunzator</w:t>
-      </w:r>
-      <w:proofErr w:type="spellEnd"/>
-      <w:r>
-        <w:rPr>
-          <w:rFonts w:cstheme="minorHAnsi"/>
-        </w:rPr>
-        <w:t xml:space="preserve"> </w:t>
-      </w:r>
-      <w:proofErr w:type="spellStart"/>
-      <w:r>
-        <w:rPr>
-          <w:rFonts w:cstheme="minorHAnsi"/>
-        </w:rPr>
-        <w:t>daca</w:t>
-      </w:r>
-      <w:proofErr w:type="spellEnd"/>
-      <w:r>
-        <w:rPr>
-          <w:rFonts w:cstheme="minorHAnsi"/>
-        </w:rPr>
-        <w:t xml:space="preserve"> </w:t>
-      </w:r>
-      <w:proofErr w:type="spellStart"/>
-      <w:r>
-        <w:rPr>
-          <w:rFonts w:cstheme="minorHAnsi"/>
-        </w:rPr>
-        <w:t>editarea</w:t>
-      </w:r>
-      <w:proofErr w:type="spellEnd"/>
-      <w:r>
-        <w:rPr>
-          <w:rFonts w:cstheme="minorHAnsi"/>
-        </w:rPr>
-        <w:t xml:space="preserve"> nu </w:t>
-      </w:r>
-      <w:proofErr w:type="spellStart"/>
-      <w:r>
-        <w:rPr>
-          <w:rFonts w:cstheme="minorHAnsi"/>
-        </w:rPr>
-        <w:t>este</w:t>
-      </w:r>
-      <w:proofErr w:type="spellEnd"/>
-      <w:r>
-        <w:rPr>
-          <w:rFonts w:cstheme="minorHAnsi"/>
-        </w:rPr>
-        <w:t xml:space="preserve"> </w:t>
-      </w:r>
-      <w:proofErr w:type="spellStart"/>
-      <w:r>
-        <w:rPr>
-          <w:rFonts w:cstheme="minorHAnsi"/>
-        </w:rPr>
-        <w:t>posibila</w:t>
-      </w:r>
-      <w:proofErr w:type="spellEnd"/>
-      <w:r>
-        <w:rPr>
-          <w:rFonts w:cstheme="minorHAnsi"/>
-        </w:rPr>
-        <w:t>.</w:t>
+        <w:t>Aplicatia trebuie sa se asigure ca detaliile raman valide si sa returneze eroare corespunzator daca editarea nu este posibila.</w:t>
       </w:r>
     </w:p>
     <w:p>
@@ -1098,7 +326,6 @@
         <w:jc w:val="both"/>
         <w:rPr>
           <w:rFonts w:cstheme="minorHAnsi"/>
-          <w:lang/>
         </w:rPr>
       </w:pPr>
     </w:p>
@@ -1116,7 +343,6 @@
         <w:jc w:val="both"/>
         <w:rPr>
           <w:rFonts w:cstheme="minorHAnsi"/>
-          <w:lang/>
         </w:rPr>
       </w:pPr>
       <w:r>
@@ -1124,14 +350,12 @@
           <w:rFonts w:cstheme="minorHAnsi"/>
           <w:b/>
           <w:bCs/>
-          <w:lang/>
         </w:rPr>
         <w:t>F05</w:t>
       </w:r>
       <w:r>
         <w:rPr>
           <w:rFonts w:cstheme="minorHAnsi"/>
-          <w:lang/>
         </w:rPr>
         <w:t>. Stergerea unui task.</w:t>
       </w:r>
@@ -1150,7 +374,6 @@
         <w:jc w:val="both"/>
         <w:rPr>
           <w:rFonts w:cstheme="minorHAnsi"/>
-          <w:lang/>
         </w:rPr>
       </w:pPr>
     </w:p>
@@ -1175,14 +398,12 @@
           <w:rFonts w:cstheme="minorHAnsi"/>
           <w:b/>
           <w:bCs/>
-          <w:lang/>
         </w:rPr>
         <w:t>F06</w:t>
       </w:r>
       <w:r>
         <w:rPr>
           <w:rFonts w:cstheme="minorHAnsi"/>
-          <w:lang/>
         </w:rPr>
         <w:t>. La initializarea aplicatiei, aceasta trebuie sa incarce automat task-urile din fisierul binar sau text specificat. Daca fisierul nu exista, aplicatia va porni cu o lista de task-uri goala si va crea automat un fisier nou pentru salvare</w:t>
       </w:r>
@@ -1190,63 +411,7 @@
         <w:rPr>
           <w:rFonts w:cstheme="minorHAnsi"/>
         </w:rPr>
-        <w:t xml:space="preserve">, </w:t>
-      </w:r>
-      <w:proofErr w:type="spellStart"/>
-      <w:r>
-        <w:rPr>
-          <w:rFonts w:cstheme="minorHAnsi"/>
-        </w:rPr>
-        <w:t>atunci</w:t>
-      </w:r>
-      <w:proofErr w:type="spellEnd"/>
-      <w:r>
-        <w:rPr>
-          <w:rFonts w:cstheme="minorHAnsi"/>
-        </w:rPr>
-        <w:t xml:space="preserve"> cand se </w:t>
-      </w:r>
-      <w:proofErr w:type="spellStart"/>
-      <w:r>
-        <w:rPr>
-          <w:rFonts w:cstheme="minorHAnsi"/>
-        </w:rPr>
-        <w:t>adauga</w:t>
-      </w:r>
-      <w:proofErr w:type="spellEnd"/>
-      <w:r>
-        <w:rPr>
-          <w:rFonts w:cstheme="minorHAnsi"/>
-        </w:rPr>
-        <w:t xml:space="preserve"> </w:t>
-      </w:r>
-      <w:proofErr w:type="spellStart"/>
-      <w:r>
-        <w:rPr>
-          <w:rFonts w:cstheme="minorHAnsi"/>
-        </w:rPr>
-        <w:t>noi</w:t>
-      </w:r>
-      <w:proofErr w:type="spellEnd"/>
-      <w:r>
-        <w:rPr>
-          <w:rFonts w:cstheme="minorHAnsi"/>
-        </w:rPr>
-        <w:t xml:space="preserve"> </w:t>
-      </w:r>
-      <w:proofErr w:type="spellStart"/>
-      <w:r>
-        <w:rPr>
-          <w:rFonts w:cstheme="minorHAnsi"/>
-        </w:rPr>
-        <w:t>entitati</w:t>
-      </w:r>
-      <w:proofErr w:type="spellEnd"/>
-      <w:r>
-        <w:rPr>
-          <w:rFonts w:cstheme="minorHAnsi"/>
-        </w:rPr>
-        <w:t>.</w:t>
+        <w:t>, atunci cand se adauga noi entitati.</w:t>
       </w:r>
     </w:p>
     <w:p>
@@ -1263,7 +428,6 @@
         <w:jc w:val="both"/>
         <w:rPr>
           <w:rFonts w:cstheme="minorHAnsi"/>
-          <w:lang/>
         </w:rPr>
       </w:pPr>
     </w:p>
@@ -1281,7 +445,6 @@
         <w:jc w:val="both"/>
         <w:rPr>
           <w:rFonts w:cstheme="minorHAnsi"/>
-          <w:lang/>
         </w:rPr>
       </w:pPr>
       <w:r>
@@ -1289,14 +452,12 @@
           <w:rFonts w:cstheme="minorHAnsi"/>
           <w:b/>
           <w:bCs/>
-          <w:lang/>
         </w:rPr>
         <w:t>F07</w:t>
       </w:r>
       <w:r>
         <w:rPr>
           <w:rFonts w:cstheme="minorHAnsi"/>
-          <w:lang/>
         </w:rPr>
         <w:t>. Aplicatia trebuie sa fie compatibila cu Windows si Linux si sa suporte fisiere text in format CSV si fisiere binare proprii pentru stocarea datelor.</w:t>
       </w:r>
@@ -1505,7 +666,6 @@
       </w:rPr>
       <w:t xml:space="preserve">1. </w:t>
     </w:r>
-    <w:proofErr w:type="spellStart"/>
     <w:r>
       <w:rPr>
         <w:rFonts w:cstheme="minorHAnsi"/>
@@ -1516,7 +676,6 @@
       </w:rPr>
       <w:t>Tasks</w:t>
     </w:r>
-    <w:proofErr w:type="spellEnd"/>
     <w:r>
       <w:rPr>
         <w:rFonts w:cstheme="minorHAnsi"/>
@@ -1527,23 +686,21 @@
       </w:rPr>
       <w:tab/>
     </w:r>
-    <w:proofErr w:type="spellStart"/>
     <w:r>
       <w:rPr>
         <w:rFonts w:cstheme="minorHAnsi"/>
         <w:sz w:val="24"/>
         <w:szCs w:val="24"/>
       </w:rPr>
-      <w:t>Informatică</w:t>
+      <w:t xml:space="preserve">Informatică </w:t>
     </w:r>
-    <w:proofErr w:type="spellEnd"/>
     <w:r>
       <w:rPr>
         <w:rFonts w:cstheme="minorHAnsi"/>
         <w:sz w:val="24"/>
         <w:szCs w:val="24"/>
       </w:rPr>
-      <w:t xml:space="preserve"> </w:t>
+      <w:t xml:space="preserve">– </w:t>
     </w:r>
     <w:r>
       <w:rPr>
@@ -1551,25 +708,7 @@
         <w:sz w:val="24"/>
         <w:szCs w:val="24"/>
       </w:rPr>
-      <w:t xml:space="preserve">– </w:t>
-    </w:r>
-    <w:proofErr w:type="spellStart"/>
-    <w:r>
-      <w:rPr>
-        <w:rFonts w:cstheme="minorHAnsi"/>
-        <w:sz w:val="24"/>
-        <w:szCs w:val="24"/>
-      </w:rPr>
-      <w:t>Română</w:t>
-    </w:r>
-    <w:proofErr w:type="spellEnd"/>
-    <w:r>
-      <w:rPr>
-        <w:rFonts w:cstheme="minorHAnsi"/>
-        <w:sz w:val="24"/>
-        <w:szCs w:val="24"/>
-      </w:rPr>
-      <w:t>, 20</w:t>
+      <w:t>Română, 20</w:t>
     </w:r>
     <w:r>
       <w:rPr>

</xml_diff>